<commit_message>
Dette er ikke et A4 ark
</commit_message>
<xml_diff>
--- a/src/documentation/content/xdocs/adm/legal/sd-contract-part-3.no.docx
+++ b/src/documentation/content/xdocs/adm/legal/sd-contract-part-3.no.docx
@@ -24,6 +24,7 @@
         </w:numPr>
         <w:bidi w:val="0"/>
         <w:spacing w:before="200" w:after="120"/>
+        <w:ind w:hanging="0" w:left="0"/>
         <w:jc w:val="left"/>
         <w:rPr/>
       </w:pPr>
@@ -43,10 +44,11 @@
         </w:numPr>
         <w:bidi w:val="0"/>
         <w:spacing w:before="140" w:after="120"/>
-        <w:jc w:val="left"/>
-        <w:rPr/>
-      </w:pPr>
-      <w:bookmarkStart w:id="1" w:name="Søkar+(nedanfor%3A"/>
+        <w:ind w:hanging="0" w:left="0"/>
+        <w:jc w:val="left"/>
+        <w:rPr/>
+      </w:pPr>
+      <w:bookmarkStart w:id="1" w:name="Søkar+(nedanfor%253A"/>
       <w:bookmarkEnd w:id="1"/>
       <w:r>
         <w:rPr/>
@@ -67,14 +69,14 @@
         </w:tblCellMar>
       </w:tblPr>
       <w:tblGrid>
-        <w:gridCol w:w="2831"/>
+        <w:gridCol w:w="2830"/>
         <w:gridCol w:w="6808"/>
       </w:tblGrid>
       <w:tr>
         <w:trPr/>
         <w:tc>
           <w:tcPr>
-            <w:tcW w:w="2831" w:type="dxa"/>
+            <w:tcW w:w="2830" w:type="dxa"/>
             <w:tcBorders>
               <w:top w:val="single" w:sz="2" w:space="0" w:color="000000"/>
               <w:left w:val="single" w:sz="2" w:space="0" w:color="000000"/>
@@ -125,7 +127,7 @@
         <w:trPr/>
         <w:tc>
           <w:tcPr>
-            <w:tcW w:w="2831" w:type="dxa"/>
+            <w:tcW w:w="2830" w:type="dxa"/>
             <w:tcBorders>
               <w:left w:val="single" w:sz="2" w:space="0" w:color="000000"/>
               <w:bottom w:val="single" w:sz="2" w:space="0" w:color="000000"/>
@@ -174,7 +176,7 @@
         <w:trPr/>
         <w:tc>
           <w:tcPr>
-            <w:tcW w:w="2831" w:type="dxa"/>
+            <w:tcW w:w="2830" w:type="dxa"/>
             <w:tcBorders>
               <w:left w:val="single" w:sz="2" w:space="0" w:color="000000"/>
               <w:bottom w:val="single" w:sz="2" w:space="0" w:color="000000"/>
@@ -223,7 +225,7 @@
         <w:trPr/>
         <w:tc>
           <w:tcPr>
-            <w:tcW w:w="2831" w:type="dxa"/>
+            <w:tcW w:w="2830" w:type="dxa"/>
             <w:tcBorders>
               <w:left w:val="single" w:sz="2" w:space="0" w:color="000000"/>
               <w:bottom w:val="single" w:sz="2" w:space="0" w:color="000000"/>
@@ -272,7 +274,7 @@
         <w:trPr/>
         <w:tc>
           <w:tcPr>
-            <w:tcW w:w="2831" w:type="dxa"/>
+            <w:tcW w:w="2830" w:type="dxa"/>
             <w:tcBorders>
               <w:left w:val="single" w:sz="2" w:space="0" w:color="000000"/>
               <w:bottom w:val="single" w:sz="2" w:space="0" w:color="000000"/>
@@ -321,7 +323,7 @@
         <w:trPr/>
         <w:tc>
           <w:tcPr>
-            <w:tcW w:w="2831" w:type="dxa"/>
+            <w:tcW w:w="2830" w:type="dxa"/>
             <w:tcBorders>
               <w:left w:val="single" w:sz="2" w:space="0" w:color="000000"/>
               <w:bottom w:val="single" w:sz="2" w:space="0" w:color="000000"/>
@@ -370,7 +372,7 @@
         <w:trPr/>
         <w:tc>
           <w:tcPr>
-            <w:tcW w:w="2831" w:type="dxa"/>
+            <w:tcW w:w="2830" w:type="dxa"/>
             <w:tcBorders>
               <w:left w:val="single" w:sz="2" w:space="0" w:color="000000"/>
               <w:bottom w:val="single" w:sz="2" w:space="0" w:color="000000"/>
@@ -425,6 +427,7 @@
         </w:numPr>
         <w:bidi w:val="0"/>
         <w:spacing w:before="140" w:after="120"/>
+        <w:ind w:hanging="0" w:left="0"/>
         <w:jc w:val="left"/>
         <w:rPr/>
       </w:pPr>
@@ -449,14 +452,14 @@
         </w:tblCellMar>
       </w:tblPr>
       <w:tblGrid>
-        <w:gridCol w:w="2831"/>
+        <w:gridCol w:w="2830"/>
         <w:gridCol w:w="6808"/>
       </w:tblGrid>
       <w:tr>
         <w:trPr/>
         <w:tc>
           <w:tcPr>
-            <w:tcW w:w="2831" w:type="dxa"/>
+            <w:tcW w:w="2830" w:type="dxa"/>
             <w:tcBorders>
               <w:top w:val="single" w:sz="2" w:space="0" w:color="000000"/>
               <w:left w:val="single" w:sz="2" w:space="0" w:color="000000"/>
@@ -507,7 +510,7 @@
         <w:trPr/>
         <w:tc>
           <w:tcPr>
-            <w:tcW w:w="2831" w:type="dxa"/>
+            <w:tcW w:w="2830" w:type="dxa"/>
             <w:tcBorders>
               <w:left w:val="single" w:sz="2" w:space="0" w:color="000000"/>
               <w:bottom w:val="single" w:sz="2" w:space="0" w:color="000000"/>
@@ -557,7 +560,7 @@
         <w:trPr/>
         <w:tc>
           <w:tcPr>
-            <w:tcW w:w="2831" w:type="dxa"/>
+            <w:tcW w:w="2830" w:type="dxa"/>
             <w:tcBorders>
               <w:left w:val="single" w:sz="2" w:space="0" w:color="000000"/>
               <w:bottom w:val="single" w:sz="2" w:space="0" w:color="000000"/>
@@ -606,7 +609,7 @@
         <w:trPr/>
         <w:tc>
           <w:tcPr>
-            <w:tcW w:w="2831" w:type="dxa"/>
+            <w:tcW w:w="2830" w:type="dxa"/>
             <w:tcBorders>
               <w:left w:val="single" w:sz="2" w:space="0" w:color="000000"/>
               <w:bottom w:val="single" w:sz="2" w:space="0" w:color="000000"/>
@@ -661,6 +664,7 @@
         </w:numPr>
         <w:bidi w:val="0"/>
         <w:spacing w:before="200" w:after="120"/>
+        <w:ind w:hanging="0" w:left="0"/>
         <w:jc w:val="left"/>
         <w:rPr/>
       </w:pPr>
@@ -673,7 +677,7 @@
     </w:p>
     <w:p>
       <w:pPr>
-        <w:pStyle w:val="TextBody"/>
+        <w:pStyle w:val="BodyText"/>
         <w:bidi w:val="0"/>
         <w:spacing w:lineRule="auto" w:line="288" w:before="0" w:after="140"/>
         <w:jc w:val="left"/>
@@ -693,6 +697,7 @@
         </w:numPr>
         <w:bidi w:val="0"/>
         <w:spacing w:before="200" w:after="120"/>
+        <w:ind w:hanging="0" w:left="0"/>
         <w:jc w:val="left"/>
         <w:rPr/>
       </w:pPr>
@@ -705,7 +710,7 @@
     </w:p>
     <w:p>
       <w:pPr>
-        <w:pStyle w:val="TextBody"/>
+        <w:pStyle w:val="BodyText"/>
         <w:bidi w:val="0"/>
         <w:spacing w:lineRule="auto" w:line="288" w:before="0" w:after="140"/>
         <w:jc w:val="left"/>
@@ -725,6 +730,7 @@
         </w:numPr>
         <w:bidi w:val="0"/>
         <w:spacing w:before="200" w:after="120"/>
+        <w:ind w:hanging="0" w:left="0"/>
         <w:jc w:val="left"/>
         <w:rPr/>
       </w:pPr>
@@ -737,7 +743,7 @@
     </w:p>
     <w:p>
       <w:pPr>
-        <w:pStyle w:val="TextBody"/>
+        <w:pStyle w:val="BodyText"/>
         <w:bidi w:val="0"/>
         <w:spacing w:lineRule="auto" w:line="288" w:before="0" w:after="140"/>
         <w:jc w:val="left"/>
@@ -757,6 +763,7 @@
         </w:numPr>
         <w:bidi w:val="0"/>
         <w:spacing w:before="200" w:after="120"/>
+        <w:ind w:hanging="0" w:left="0"/>
         <w:jc w:val="left"/>
         <w:rPr/>
       </w:pPr>
@@ -769,7 +776,7 @@
     </w:p>
     <w:p>
       <w:pPr>
-        <w:pStyle w:val="TextBody"/>
+        <w:pStyle w:val="BodyText"/>
         <w:bidi w:val="0"/>
         <w:spacing w:lineRule="auto" w:line="288" w:before="0" w:after="140"/>
         <w:jc w:val="left"/>
@@ -782,7 +789,7 @@
     </w:p>
     <w:p>
       <w:pPr>
-        <w:pStyle w:val="TextBody"/>
+        <w:pStyle w:val="BodyText"/>
         <w:bidi w:val="0"/>
         <w:spacing w:lineRule="auto" w:line="288" w:before="0" w:after="140"/>
         <w:jc w:val="left"/>
@@ -795,7 +802,7 @@
     </w:p>
     <w:p>
       <w:pPr>
-        <w:pStyle w:val="TextBody"/>
+        <w:pStyle w:val="BodyText"/>
         <w:bidi w:val="0"/>
         <w:spacing w:lineRule="auto" w:line="288" w:before="0" w:after="140"/>
         <w:jc w:val="left"/>
@@ -808,7 +815,7 @@
     </w:p>
     <w:p>
       <w:pPr>
-        <w:pStyle w:val="TextBody"/>
+        <w:pStyle w:val="BodyText"/>
         <w:bidi w:val="0"/>
         <w:spacing w:lineRule="auto" w:line="288" w:before="0" w:after="140"/>
         <w:jc w:val="left"/>
@@ -821,7 +828,7 @@
     </w:p>
     <w:p>
       <w:pPr>
-        <w:pStyle w:val="TextBody"/>
+        <w:pStyle w:val="BodyText"/>
         <w:bidi w:val="0"/>
         <w:spacing w:lineRule="auto" w:line="288" w:before="0" w:after="140"/>
         <w:jc w:val="left"/>
@@ -834,7 +841,7 @@
     </w:p>
     <w:p>
       <w:pPr>
-        <w:pStyle w:val="TextBody"/>
+        <w:pStyle w:val="BodyText"/>
         <w:bidi w:val="0"/>
         <w:spacing w:lineRule="auto" w:line="288" w:before="0" w:after="140"/>
         <w:jc w:val="left"/>
@@ -877,7 +884,7 @@
     </w:p>
     <w:p>
       <w:pPr>
-        <w:pStyle w:val="TextBody"/>
+        <w:pStyle w:val="BodyText"/>
         <w:bidi w:val="0"/>
         <w:spacing w:lineRule="auto" w:line="288" w:before="0" w:after="140"/>
         <w:jc w:val="left"/>
@@ -890,7 +897,7 @@
     </w:p>
     <w:p>
       <w:pPr>
-        <w:pStyle w:val="TextBody"/>
+        <w:pStyle w:val="BodyText"/>
         <w:bidi w:val="0"/>
         <w:spacing w:lineRule="auto" w:line="288" w:before="0" w:after="140"/>
         <w:jc w:val="left"/>
@@ -903,7 +910,7 @@
     </w:p>
     <w:p>
       <w:pPr>
-        <w:pStyle w:val="TextBody"/>
+        <w:pStyle w:val="BodyText"/>
         <w:bidi w:val="0"/>
         <w:spacing w:lineRule="auto" w:line="288" w:before="0" w:after="140"/>
         <w:jc w:val="left"/>
@@ -916,7 +923,7 @@
     </w:p>
     <w:p>
       <w:pPr>
-        <w:pStyle w:val="TextBody"/>
+        <w:pStyle w:val="BodyText"/>
         <w:bidi w:val="0"/>
         <w:spacing w:lineRule="auto" w:line="288" w:before="0" w:after="140"/>
         <w:jc w:val="left"/>
@@ -929,7 +936,7 @@
     </w:p>
     <w:p>
       <w:pPr>
-        <w:pStyle w:val="TextBody"/>
+        <w:pStyle w:val="BodyText"/>
         <w:bidi w:val="0"/>
         <w:spacing w:lineRule="auto" w:line="288" w:before="0" w:after="140"/>
         <w:jc w:val="left"/>
@@ -949,6 +956,7 @@
         </w:numPr>
         <w:bidi w:val="0"/>
         <w:spacing w:before="200" w:after="120"/>
+        <w:ind w:hanging="0" w:left="0"/>
         <w:jc w:val="left"/>
         <w:rPr/>
       </w:pPr>
@@ -963,6 +971,8 @@
       <w:pPr>
         <w:pStyle w:val="Heading2"/>
         <w:bidi w:val="0"/>
+        <w:spacing w:before="0" w:after="120"/>
+        <w:ind w:hanging="0" w:left="0"/>
         <w:jc w:val="left"/>
         <w:rPr/>
       </w:pPr>
@@ -975,7 +985,7 @@
     </w:p>
     <w:p>
       <w:pPr>
-        <w:pStyle w:val="TextBody"/>
+        <w:pStyle w:val="BodyText"/>
         <w:bidi w:val="0"/>
         <w:spacing w:lineRule="auto" w:line="288" w:before="0" w:after="140"/>
         <w:jc w:val="left"/>
@@ -983,12 +993,11 @@
       </w:pPr>
       <w:r>
         <w:rPr/>
-        <w:t>_______________________________________________________________________</w:t>
-      </w:r>
-    </w:p>
-    <w:p>
-      <w:pPr>
-        <w:pStyle w:val="TextBody"/>
+      </w:r>
+    </w:p>
+    <w:p>
+      <w:pPr>
+        <w:pStyle w:val="BodyText"/>
         <w:bidi w:val="0"/>
         <w:spacing w:lineRule="auto" w:line="288" w:before="0" w:after="140"/>
         <w:jc w:val="left"/>
@@ -996,97 +1005,18 @@
       </w:pPr>
       <w:r>
         <w:rPr/>
-        <w:t>_______________________________________________________________________</w:t>
-      </w:r>
-    </w:p>
-    <w:p>
-      <w:pPr>
-        <w:pStyle w:val="TextBody"/>
-        <w:bidi w:val="0"/>
-        <w:spacing w:lineRule="auto" w:line="288" w:before="0" w:after="140"/>
-        <w:jc w:val="left"/>
-        <w:rPr/>
-      </w:pPr>
-      <w:r>
-        <w:rPr/>
-        <w:t>_______________________________________________________________________</w:t>
-      </w:r>
-    </w:p>
-    <w:p>
-      <w:pPr>
-        <w:pStyle w:val="TextBody"/>
-        <w:bidi w:val="0"/>
-        <w:spacing w:lineRule="auto" w:line="288" w:before="0" w:after="140"/>
-        <w:jc w:val="left"/>
-        <w:rPr/>
-      </w:pPr>
-      <w:r>
-        <w:rPr/>
-        <w:t>_______________________________________________________________________</w:t>
-      </w:r>
-    </w:p>
-    <w:p>
-      <w:pPr>
-        <w:pStyle w:val="TextBody"/>
-        <w:bidi w:val="0"/>
-        <w:spacing w:lineRule="auto" w:line="288" w:before="0" w:after="140"/>
-        <w:jc w:val="left"/>
-        <w:rPr/>
-      </w:pPr>
-      <w:r>
-        <w:rPr/>
-        <w:t>_______________________________________________________________________</w:t>
-      </w:r>
-    </w:p>
-    <w:p>
-      <w:pPr>
-        <w:pStyle w:val="TextBody"/>
-        <w:bidi w:val="0"/>
-        <w:spacing w:lineRule="auto" w:line="288" w:before="0" w:after="140"/>
-        <w:jc w:val="left"/>
-        <w:rPr/>
-      </w:pPr>
-      <w:r>
-        <w:rPr/>
-        <w:t>_______________________________________________________________________</w:t>
-      </w:r>
-    </w:p>
-    <w:p>
-      <w:pPr>
-        <w:pStyle w:val="TextBody"/>
-        <w:bidi w:val="0"/>
-        <w:spacing w:lineRule="auto" w:line="288" w:before="0" w:after="140"/>
-        <w:jc w:val="left"/>
-        <w:rPr/>
-      </w:pPr>
-      <w:r>
-        <w:rPr/>
-        <w:t>_______________________________________________________________________</w:t>
+        <w:t>[Skriv forskingsplan her]</w:t>
+      </w:r>
+      <w:r>
+        <w:br w:type="page"/>
       </w:r>
     </w:p>
     <w:p>
       <w:pPr>
         <w:pStyle w:val="Heading2"/>
-        <w:numPr>
-          <w:ilvl w:val="0"/>
-          <w:numId w:val="0"/>
-        </w:numPr>
-        <w:bidi w:val="0"/>
-        <w:spacing w:before="200" w:after="120"/>
-        <w:jc w:val="left"/>
-        <w:rPr/>
-      </w:pPr>
-      <w:r>
-        <w:rPr/>
-      </w:r>
-      <w:r>
-        <w:br w:type="page"/>
-      </w:r>
-    </w:p>
-    <w:p>
-      <w:pPr>
-        <w:pStyle w:val="Heading2"/>
-        <w:bidi w:val="0"/>
+        <w:bidi w:val="0"/>
+        <w:spacing w:before="0" w:after="120"/>
+        <w:ind w:hanging="0" w:left="0"/>
         <w:jc w:val="left"/>
         <w:rPr/>
       </w:pPr>
@@ -1111,14 +1041,14 @@
         </w:tblCellMar>
       </w:tblPr>
       <w:tblGrid>
-        <w:gridCol w:w="4814"/>
+        <w:gridCol w:w="4813"/>
         <w:gridCol w:w="4825"/>
       </w:tblGrid>
       <w:tr>
         <w:trPr/>
         <w:tc>
           <w:tcPr>
-            <w:tcW w:w="4814" w:type="dxa"/>
+            <w:tcW w:w="4813" w:type="dxa"/>
             <w:tcBorders>
               <w:top w:val="single" w:sz="2" w:space="0" w:color="000000"/>
               <w:left w:val="single" w:sz="2" w:space="0" w:color="000000"/>
@@ -1170,7 +1100,7 @@
         <w:trPr/>
         <w:tc>
           <w:tcPr>
-            <w:tcW w:w="4814" w:type="dxa"/>
+            <w:tcW w:w="4813" w:type="dxa"/>
             <w:tcBorders>
               <w:left w:val="single" w:sz="2" w:space="0" w:color="000000"/>
               <w:bottom w:val="single" w:sz="2" w:space="0" w:color="000000"/>
@@ -1220,7 +1150,7 @@
         <w:trPr/>
         <w:tc>
           <w:tcPr>
-            <w:tcW w:w="4814" w:type="dxa"/>
+            <w:tcW w:w="4813" w:type="dxa"/>
             <w:tcBorders>
               <w:left w:val="single" w:sz="2" w:space="0" w:color="000000"/>
               <w:bottom w:val="single" w:sz="2" w:space="0" w:color="000000"/>
@@ -1268,7 +1198,7 @@
         <w:trPr/>
         <w:tc>
           <w:tcPr>
-            <w:tcW w:w="4814" w:type="dxa"/>
+            <w:tcW w:w="4813" w:type="dxa"/>
             <w:tcBorders>
               <w:left w:val="single" w:sz="2" w:space="0" w:color="000000"/>
               <w:bottom w:val="single" w:sz="2" w:space="0" w:color="000000"/>
@@ -1309,24 +1239,16 @@
             </w:pPr>
             <w:r>
               <w:rPr/>
-              <w:t>Unde</w:t>
-            </w:r>
-            <w:r>
-              <w:rPr/>
-              <w:t>r</w:t>
-            </w:r>
-            <w:r>
-              <w:rPr/>
-              <w:t>skrift:</w:t>
-            </w:r>
-          </w:p>
-        </w:tc>
-      </w:tr>
-      <w:tr>
-        <w:trPr/>
-        <w:tc>
-          <w:tcPr>
-            <w:tcW w:w="4814" w:type="dxa"/>
+              <w:t>Underskrift:</w:t>
+            </w:r>
+          </w:p>
+        </w:tc>
+      </w:tr>
+      <w:tr>
+        <w:trPr/>
+        <w:tc>
+          <w:tcPr>
+            <w:tcW w:w="4813" w:type="dxa"/>
             <w:tcBorders>
               <w:left w:val="single" w:sz="2" w:space="0" w:color="000000"/>
               <w:bottom w:val="single" w:sz="2" w:space="0" w:color="000000"/>
@@ -1380,6 +1302,7 @@
         </w:numPr>
         <w:bidi w:val="0"/>
         <w:spacing w:before="200" w:after="120"/>
+        <w:ind w:hanging="0" w:left="0"/>
         <w:jc w:val="left"/>
         <w:rPr/>
       </w:pPr>
@@ -1404,14 +1327,14 @@
         </w:tblCellMar>
       </w:tblPr>
       <w:tblGrid>
-        <w:gridCol w:w="1420"/>
+        <w:gridCol w:w="1419"/>
         <w:gridCol w:w="8219"/>
       </w:tblGrid>
       <w:tr>
         <w:trPr/>
         <w:tc>
           <w:tcPr>
-            <w:tcW w:w="1420" w:type="dxa"/>
+            <w:tcW w:w="1419" w:type="dxa"/>
             <w:tcBorders>
               <w:top w:val="single" w:sz="2" w:space="0" w:color="000000"/>
               <w:left w:val="single" w:sz="2" w:space="0" w:color="000000"/>
@@ -1462,7 +1385,7 @@
         <w:trPr/>
         <w:tc>
           <w:tcPr>
-            <w:tcW w:w="1420" w:type="dxa"/>
+            <w:tcW w:w="1419" w:type="dxa"/>
             <w:tcBorders>
               <w:left w:val="single" w:sz="2" w:space="0" w:color="000000"/>
               <w:bottom w:val="single" w:sz="2" w:space="0" w:color="000000"/>
@@ -1511,7 +1434,7 @@
         <w:trPr/>
         <w:tc>
           <w:tcPr>
-            <w:tcW w:w="1420" w:type="dxa"/>
+            <w:tcW w:w="1419" w:type="dxa"/>
             <w:tcBorders>
               <w:left w:val="single" w:sz="2" w:space="0" w:color="000000"/>
               <w:bottom w:val="single" w:sz="2" w:space="0" w:color="000000"/>
@@ -1560,7 +1483,7 @@
         <w:trPr/>
         <w:tc>
           <w:tcPr>
-            <w:tcW w:w="1420" w:type="dxa"/>
+            <w:tcW w:w="1419" w:type="dxa"/>
             <w:tcBorders>
               <w:left w:val="single" w:sz="2" w:space="0" w:color="000000"/>
               <w:bottom w:val="single" w:sz="2" w:space="0" w:color="000000"/>
@@ -1609,7 +1532,7 @@
         <w:trPr/>
         <w:tc>
           <w:tcPr>
-            <w:tcW w:w="1420" w:type="dxa"/>
+            <w:tcW w:w="1419" w:type="dxa"/>
             <w:tcBorders>
               <w:left w:val="single" w:sz="2" w:space="0" w:color="000000"/>
               <w:bottom w:val="single" w:sz="2" w:space="0" w:color="000000"/>
@@ -1658,7 +1581,7 @@
         <w:trPr/>
         <w:tc>
           <w:tcPr>
-            <w:tcW w:w="1420" w:type="dxa"/>
+            <w:tcW w:w="1419" w:type="dxa"/>
             <w:tcBorders>
               <w:left w:val="single" w:sz="2" w:space="0" w:color="000000"/>
               <w:bottom w:val="single" w:sz="2" w:space="0" w:color="000000"/>
@@ -1760,7 +1683,7 @@
     </w:r>
     <w:r>
       <w:rPr/>
-      <w:t>2</w:t>
+      <w:t>4</w:t>
     </w:r>
     <w:r>
       <w:rPr/>
@@ -1817,10 +1740,11 @@
     <w:qFormat/>
     <w:pPr>
       <w:widowControl w:val="false"/>
-      <w:kinsoku w:val="true"/>
-      <w:overflowPunct w:val="true"/>
-      <w:autoSpaceDE w:val="true"/>
+      <w:suppressAutoHyphens w:val="true"/>
+      <w:overflowPunct w:val="false"/>
       <w:bidi w:val="0"/>
+      <w:spacing w:before="0" w:after="0"/>
+      <w:jc w:val="left"/>
     </w:pPr>
     <w:rPr>
       <w:rFonts w:ascii="Liberation Serif" w:hAnsi="Liberation Serif" w:eastAsia="Droid Sans Fallback" w:cs="FreeSans"/>
@@ -1834,13 +1758,9 @@
   <w:style w:type="paragraph" w:styleId="Heading1">
     <w:name w:val="Heading 1"/>
     <w:basedOn w:val="Heading"/>
-    <w:next w:val="TextBody"/>
+    <w:next w:val="BodyText"/>
     <w:qFormat/>
     <w:pPr>
-      <w:numPr>
-        <w:ilvl w:val="0"/>
-        <w:numId w:val="0"/>
-      </w:numPr>
       <w:spacing w:before="240" w:after="120"/>
       <w:outlineLvl w:val="0"/>
     </w:pPr>
@@ -1855,13 +1775,9 @@
   <w:style w:type="paragraph" w:styleId="Heading2">
     <w:name w:val="Heading 2"/>
     <w:basedOn w:val="Heading"/>
-    <w:next w:val="TextBody"/>
+    <w:next w:val="BodyText"/>
     <w:qFormat/>
     <w:pPr>
-      <w:numPr>
-        <w:ilvl w:val="0"/>
-        <w:numId w:val="0"/>
-      </w:numPr>
       <w:spacing w:before="200" w:after="120"/>
       <w:outlineLvl w:val="1"/>
     </w:pPr>
@@ -1876,13 +1792,9 @@
   <w:style w:type="paragraph" w:styleId="Heading3">
     <w:name w:val="Heading 3"/>
     <w:basedOn w:val="Heading"/>
-    <w:next w:val="TextBody"/>
+    <w:next w:val="BodyText"/>
     <w:qFormat/>
     <w:pPr>
-      <w:numPr>
-        <w:ilvl w:val="0"/>
-        <w:numId w:val="0"/>
-      </w:numPr>
       <w:spacing w:before="140" w:after="120"/>
       <w:outlineLvl w:val="2"/>
     </w:pPr>
@@ -1901,7 +1813,7 @@
       <w:rFonts w:ascii="OpenSymbol" w:hAnsi="OpenSymbol" w:eastAsia="OpenSymbol" w:cs="OpenSymbol"/>
     </w:rPr>
   </w:style>
-  <w:style w:type="character" w:styleId="InternetLink">
+  <w:style w:type="character" w:styleId="Hyperlink">
     <w:name w:val="Hyperlink"/>
     <w:rPr>
       <w:color w:val="000080"/>
@@ -1912,7 +1824,7 @@
   <w:style w:type="paragraph" w:styleId="Heading">
     <w:name w:val="Heading"/>
     <w:basedOn w:val="Normal"/>
-    <w:next w:val="TextBody"/>
+    <w:next w:val="BodyText"/>
     <w:qFormat/>
     <w:pPr>
       <w:keepNext w:val="true"/>
@@ -1924,7 +1836,7 @@
       <w:szCs w:val="28"/>
     </w:rPr>
   </w:style>
-  <w:style w:type="paragraph" w:styleId="TextBody">
+  <w:style w:type="paragraph" w:styleId="BodyText">
     <w:name w:val="Body Text"/>
     <w:basedOn w:val="Normal"/>
     <w:pPr>
@@ -1934,7 +1846,7 @@
   </w:style>
   <w:style w:type="paragraph" w:styleId="List">
     <w:name w:val="List"/>
-    <w:basedOn w:val="TextBody"/>
+    <w:basedOn w:val="BodyText"/>
     <w:pPr/>
     <w:rPr>
       <w:rFonts w:cs="FreeSans"/>
@@ -2002,20 +1914,20 @@
       <w:szCs w:val="20"/>
     </w:rPr>
   </w:style>
-  <w:style w:type="paragraph" w:styleId="Quotations">
-    <w:name w:val="Quotations"/>
+  <w:style w:type="paragraph" w:styleId="BlockQuotation">
+    <w:name w:val="Block Quotation"/>
     <w:basedOn w:val="Normal"/>
     <w:qFormat/>
     <w:pPr>
       <w:spacing w:before="0" w:after="283"/>
-      <w:ind w:left="567" w:right="567" w:hanging="0"/>
+      <w:ind w:hanging="0" w:left="567" w:right="567"/>
     </w:pPr>
     <w:rPr/>
   </w:style>
   <w:style w:type="paragraph" w:styleId="Title">
     <w:name w:val="Title"/>
     <w:basedOn w:val="Heading"/>
-    <w:next w:val="TextBody"/>
+    <w:next w:val="BodyText"/>
     <w:qFormat/>
     <w:pPr>
       <w:jc w:val="center"/>
@@ -2030,7 +1942,7 @@
   <w:style w:type="paragraph" w:styleId="Subtitle">
     <w:name w:val="Subtitle"/>
     <w:basedOn w:val="Heading"/>
-    <w:next w:val="TextBody"/>
+    <w:next w:val="BodyText"/>
     <w:qFormat/>
     <w:pPr>
       <w:spacing w:before="60" w:after="120"/>
@@ -2069,4 +1981,110 @@
     <w:rPr/>
   </w:style>
 </w:styles>
+</file>
+
+<file path=word/theme/theme1.xml><?xml version="1.0" encoding="utf-8"?>
+<a:theme xmlns:a="http://schemas.openxmlformats.org/drawingml/2006/main" xmlns:r="http://schemas.openxmlformats.org/officeDocument/2006/relationships" name="Office Theme">
+  <a:themeElements>
+    <a:clrScheme name="LibreOffice">
+      <a:dk1>
+        <a:srgbClr val="000000"/>
+      </a:dk1>
+      <a:lt1>
+        <a:srgbClr val="ffffff"/>
+      </a:lt1>
+      <a:dk2>
+        <a:srgbClr val="000000"/>
+      </a:dk2>
+      <a:lt2>
+        <a:srgbClr val="ffffff"/>
+      </a:lt2>
+      <a:accent1>
+        <a:srgbClr val="18a303"/>
+      </a:accent1>
+      <a:accent2>
+        <a:srgbClr val="0369a3"/>
+      </a:accent2>
+      <a:accent3>
+        <a:srgbClr val="a33e03"/>
+      </a:accent3>
+      <a:accent4>
+        <a:srgbClr val="8e03a3"/>
+      </a:accent4>
+      <a:accent5>
+        <a:srgbClr val="c99c00"/>
+      </a:accent5>
+      <a:accent6>
+        <a:srgbClr val="c9211e"/>
+      </a:accent6>
+      <a:hlink>
+        <a:srgbClr val="0000ee"/>
+      </a:hlink>
+      <a:folHlink>
+        <a:srgbClr val="551a8b"/>
+      </a:folHlink>
+    </a:clrScheme>
+    <a:fontScheme name="Office">
+      <a:majorFont>
+        <a:latin typeface="Arial" pitchFamily="0" charset="1"/>
+        <a:ea typeface="DejaVu Sans" pitchFamily="0" charset="1"/>
+        <a:cs typeface="DejaVu Sans" pitchFamily="0" charset="1"/>
+      </a:majorFont>
+      <a:minorFont>
+        <a:latin typeface="Arial" pitchFamily="0" charset="1"/>
+        <a:ea typeface="DejaVu Sans" pitchFamily="0" charset="1"/>
+        <a:cs typeface="DejaVu Sans" pitchFamily="0" charset="1"/>
+      </a:minorFont>
+    </a:fontScheme>
+    <a:fmtScheme>
+      <a:fillStyleLst>
+        <a:solidFill>
+          <a:schemeClr val="phClr"/>
+        </a:solidFill>
+        <a:solidFill>
+          <a:schemeClr val="phClr"/>
+        </a:solidFill>
+        <a:solidFill>
+          <a:schemeClr val="phClr"/>
+        </a:solidFill>
+      </a:fillStyleLst>
+      <a:lnStyleLst>
+        <a:ln w="6350" cap="flat" cmpd="sng" algn="ctr">
+          <a:prstDash val="solid"/>
+          <a:miter/>
+        </a:ln>
+        <a:ln w="6350" cap="flat" cmpd="sng" algn="ctr">
+          <a:prstDash val="solid"/>
+          <a:miter/>
+        </a:ln>
+        <a:ln w="6350" cap="flat" cmpd="sng" algn="ctr">
+          <a:prstDash val="solid"/>
+          <a:miter/>
+        </a:ln>
+      </a:lnStyleLst>
+      <a:effectStyleLst>
+        <a:effectStyle>
+          <a:effectLst/>
+        </a:effectStyle>
+        <a:effectStyle>
+          <a:effectLst/>
+        </a:effectStyle>
+        <a:effectStyle>
+          <a:effectLst/>
+        </a:effectStyle>
+      </a:effectStyleLst>
+      <a:bgFillStyleLst>
+        <a:solidFill>
+          <a:schemeClr val="phClr"/>
+        </a:solidFill>
+        <a:solidFill>
+          <a:schemeClr val="phClr"/>
+        </a:solidFill>
+        <a:solidFill>
+          <a:schemeClr val="phClr"/>
+        </a:solidFill>
+      </a:bgFillStyleLst>
+    </a:fmtScheme>
+  </a:themeElements>
+</a:theme>
 </file>
</xml_diff>